<commit_message>
Deployed e6a178f with MkDocs version: 1.1.2
</commit_message>
<xml_diff>
--- a/bulletin/bulletinAdhesion2020.docx
+++ b/bulletin/bulletinAdhesion2020.docx
@@ -118,7 +118,79 @@
           <w:sz w:val="22"/>
           <w:szCs w:val="22"/>
         </w:rPr>
-        <w:t>Tél : 06-87-11-83-78 ou  mail : btc.bleriot@gmail.com</w:t>
+        <w:t>Tél : 06-8</w:t>
+      </w:r>
+      <w:r>
+        <w:rPr>
+          <w:rFonts w:cs="Times new roman" w:ascii="Times new roman" w:hAnsi="Times new roman"/>
+          <w:b/>
+          <w:sz w:val="22"/>
+          <w:szCs w:val="22"/>
+        </w:rPr>
+        <w:t>2</w:t>
+      </w:r>
+      <w:r>
+        <w:rPr>
+          <w:rFonts w:cs="Times new roman" w:ascii="Times new roman" w:hAnsi="Times new roman"/>
+          <w:b/>
+          <w:sz w:val="22"/>
+          <w:szCs w:val="22"/>
+        </w:rPr>
+        <w:t>-</w:t>
+      </w:r>
+      <w:r>
+        <w:rPr>
+          <w:rFonts w:cs="Times new roman" w:ascii="Times new roman" w:hAnsi="Times new roman"/>
+          <w:b/>
+          <w:sz w:val="22"/>
+          <w:szCs w:val="22"/>
+        </w:rPr>
+        <w:t>13</w:t>
+      </w:r>
+      <w:r>
+        <w:rPr>
+          <w:rFonts w:cs="Times new roman" w:ascii="Times new roman" w:hAnsi="Times new roman"/>
+          <w:b/>
+          <w:sz w:val="22"/>
+          <w:szCs w:val="22"/>
+        </w:rPr>
+        <w:t>-</w:t>
+      </w:r>
+      <w:r>
+        <w:rPr>
+          <w:rFonts w:cs="Times new roman" w:ascii="Times new roman" w:hAnsi="Times new roman"/>
+          <w:b/>
+          <w:sz w:val="22"/>
+          <w:szCs w:val="22"/>
+        </w:rPr>
+        <w:t>53</w:t>
+      </w:r>
+      <w:r>
+        <w:rPr>
+          <w:rFonts w:cs="Times new roman" w:ascii="Times new roman" w:hAnsi="Times new roman"/>
+          <w:b/>
+          <w:sz w:val="22"/>
+          <w:szCs w:val="22"/>
+        </w:rPr>
+        <w:t>-</w:t>
+      </w:r>
+      <w:r>
+        <w:rPr>
+          <w:rFonts w:cs="Times new roman" w:ascii="Times new roman" w:hAnsi="Times new roman"/>
+          <w:b/>
+          <w:sz w:val="22"/>
+          <w:szCs w:val="22"/>
+        </w:rPr>
+        <w:t>59</w:t>
+      </w:r>
+      <w:r>
+        <w:rPr>
+          <w:rFonts w:cs="Times new roman" w:ascii="Times new roman" w:hAnsi="Times new roman"/>
+          <w:b/>
+          <w:sz w:val="22"/>
+          <w:szCs w:val="22"/>
+        </w:rPr>
+        <w:t xml:space="preserve"> ou  mail : btc.bleriot@gmail.com</w:t>
       </w:r>
     </w:p>
     <w:p>
@@ -1052,23 +1124,7 @@
           <w:sz w:val="22"/>
           <w:szCs w:val="22"/>
         </w:rPr>
-        <w:t xml:space="preserve">une 2ème Personne (même adresse ) </w:t>
-      </w:r>
-      <w:r>
-        <w:rPr>
-          <w:rFonts w:cs="Times new roman" w:ascii="Times new roman" w:hAnsi="Times new roman"/>
-          <w:sz w:val="22"/>
-          <w:szCs w:val="22"/>
-        </w:rPr>
-        <w:t>licentiée</w:t>
-      </w:r>
-      <w:r>
-        <w:rPr>
-          <w:rFonts w:cs="Times new roman" w:ascii="Times new roman" w:hAnsi="Times new roman"/>
-          <w:sz w:val="22"/>
-          <w:szCs w:val="22"/>
-        </w:rPr>
-        <w:t xml:space="preserve"> au club , indiquer nom/Prénom  _________________    -10 euros</w:t>
+        <w:t>une 2ème Personne (même adresse ) licentiée au club , indiquer nom/Prénom  _________________    -10 euros</w:t>
       </w:r>
     </w:p>
     <w:p>

</xml_diff>